<commit_message>
more details... cleaned up some areas and arranged for better flow.
</commit_message>
<xml_diff>
--- a/Verse1-The-Land-lite.docx
+++ b/Verse1-The-Land-lite.docx
@@ -171,7 +171,53 @@
           <w:sz w:val="22"/>
           <w:szCs w:val="22"/>
         </w:rPr>
-        <w:t xml:space="preserve">The location and source of Chaos that </w:t>
+        <w:t xml:space="preserve">The location and source of Chaos that he’d felt earlier were still unclear but the tugging feeling toward the group was unmistakable. The Chaos called to him. He needed it. It would be his. </w:t>
+      </w:r>
+    </w:p>
+    <w:p>
+      <w:pPr>
+        <w:rPr>
+          <w:sz w:val="22"/>
+          <w:szCs w:val="22"/>
+        </w:rPr>
+      </w:pPr>
+    </w:p>
+    <w:p>
+      <w:pPr>
+        <w:rPr>
+          <w:sz w:val="22"/>
+          <w:szCs w:val="22"/>
+        </w:rPr>
+      </w:pPr>
+      <w:r>
+        <w:rPr>
+          <w:sz w:val="22"/>
+          <w:szCs w:val="22"/>
+        </w:rPr>
+        <w:t>His improvised war party consisted of Sloth, the elemental flowing rock Gollum, His summoned Mesmer spider and thorny toad, his tamed Raider Werm, and his charmed Ravager Werm.</w:t>
+      </w:r>
+    </w:p>
+    <w:p>
+      <w:pPr>
+        <w:rPr>
+          <w:sz w:val="22"/>
+          <w:szCs w:val="22"/>
+        </w:rPr>
+      </w:pPr>
+    </w:p>
+    <w:p>
+      <w:pPr>
+        <w:rPr>
+          <w:sz w:val="22"/>
+          <w:szCs w:val="22"/>
+        </w:rPr>
+      </w:pPr>
+      <w:r>
+        <w:rPr>
+          <w:sz w:val="22"/>
+          <w:szCs w:val="22"/>
+        </w:rPr>
+        <w:t xml:space="preserve">In the last moment, Richter asked of a group of </w:t>
       </w:r>
       <w:proofErr w:type="gramStart"/>
       <w:r>
@@ -179,7 +225,7 @@
           <w:sz w:val="22"/>
           <w:szCs w:val="22"/>
         </w:rPr>
-        <w:t>he’d</w:t>
+        <w:t>5</w:t>
       </w:r>
       <w:proofErr w:type="gramEnd"/>
       <w:r>
@@ -187,179 +233,29 @@
           <w:sz w:val="22"/>
           <w:szCs w:val="22"/>
         </w:rPr>
-        <w:t xml:space="preserve"> felt earlier were still unclear but the tugging feeling toward the group was unmistakable. The Chaos called to him. He needed it. It would be his. </w:t>
-      </w:r>
-    </w:p>
-    <w:p>
-      <w:pPr>
-        <w:rPr>
-          <w:sz w:val="22"/>
-          <w:szCs w:val="22"/>
-        </w:rPr>
-      </w:pPr>
-    </w:p>
-    <w:p>
-      <w:pPr>
-        <w:rPr>
-          <w:sz w:val="22"/>
-          <w:szCs w:val="22"/>
-        </w:rPr>
-      </w:pPr>
-      <w:r>
-        <w:rPr>
-          <w:sz w:val="22"/>
-          <w:szCs w:val="22"/>
-        </w:rPr>
-        <w:t>His improvised war party consisted of Sloth, the elemental flowing rock Gollum, His summoned Mesmer spider and thorny toad, his tamed Raider Werm, and his charmed Ravager Werm.</w:t>
-      </w:r>
-    </w:p>
-    <w:p>
-      <w:pPr>
-        <w:rPr>
-          <w:sz w:val="22"/>
-          <w:szCs w:val="22"/>
-        </w:rPr>
-      </w:pPr>
-    </w:p>
-    <w:p>
-      <w:pPr>
-        <w:rPr>
-          <w:sz w:val="22"/>
-          <w:szCs w:val="22"/>
-        </w:rPr>
-      </w:pPr>
-      <w:r>
-        <w:rPr>
-          <w:sz w:val="22"/>
-          <w:szCs w:val="22"/>
-        </w:rPr>
-        <w:t>They flanked his sides and covered his six. All on the ready for anything and commands to strike as needed.</w:t>
-      </w:r>
-    </w:p>
-    <w:p>
-      <w:pPr>
-        <w:rPr>
-          <w:sz w:val="22"/>
-          <w:szCs w:val="22"/>
-        </w:rPr>
-      </w:pPr>
-    </w:p>
-    <w:p>
-      <w:pPr>
-        <w:rPr>
-          <w:sz w:val="22"/>
-          <w:szCs w:val="22"/>
-        </w:rPr>
-      </w:pPr>
-      <w:r>
-        <w:rPr>
-          <w:sz w:val="22"/>
-          <w:szCs w:val="22"/>
-        </w:rPr>
-        <w:t>The blood magic raging in his veins made him nearly miss the prompt.</w:t>
-      </w:r>
-    </w:p>
-    <w:p>
-      <w:pPr>
-        <w:rPr>
-          <w:sz w:val="22"/>
-          <w:szCs w:val="22"/>
-        </w:rPr>
-      </w:pPr>
-    </w:p>
-    <w:p>
-      <w:pPr>
-        <w:rPr>
-          <w:sz w:val="22"/>
-          <w:szCs w:val="22"/>
-        </w:rPr>
-      </w:pPr>
-      <w:r>
-        <w:rPr>
-          <w:b/>
-          <w:bCs/>
-          <w:i/>
-          <w:iCs/>
-          <w:sz w:val="22"/>
-          <w:szCs w:val="22"/>
-        </w:rPr>
-        <w:t>[Ding Ding]</w:t>
-      </w:r>
-      <w:r>
-        <w:rPr>
-          <w:sz w:val="22"/>
-          <w:szCs w:val="22"/>
-        </w:rPr>
-        <w:t xml:space="preserve"> Congratulations! You have completed the investment to unlock Sonic Damage Level 6.</w:t>
-      </w:r>
-    </w:p>
-    <w:p>
-      <w:pPr>
-        <w:rPr>
-          <w:sz w:val="22"/>
-          <w:szCs w:val="22"/>
-        </w:rPr>
-      </w:pPr>
-    </w:p>
-    <w:p>
-      <w:pPr>
-        <w:rPr>
-          <w:sz w:val="22"/>
-          <w:szCs w:val="22"/>
-        </w:rPr>
-      </w:pPr>
-      <w:r>
-        <w:rPr>
-          <w:sz w:val="22"/>
-          <w:szCs w:val="22"/>
-        </w:rPr>
-        <w:t>Would you care to choose a new passive investment?</w:t>
-      </w:r>
-    </w:p>
-    <w:p>
-      <w:pPr>
-        <w:rPr>
-          <w:sz w:val="22"/>
-          <w:szCs w:val="22"/>
-        </w:rPr>
-      </w:pPr>
-    </w:p>
-    <w:p>
-      <w:pPr>
-        <w:rPr>
-          <w:sz w:val="22"/>
-          <w:szCs w:val="22"/>
-        </w:rPr>
-      </w:pPr>
-      <w:r>
-        <w:rPr>
-          <w:sz w:val="22"/>
-          <w:szCs w:val="22"/>
-        </w:rPr>
-        <w:t>Richter quickly chose the Level 5 Ice Attack.</w:t>
-      </w:r>
-    </w:p>
-    <w:p>
-      <w:pPr>
-        <w:rPr>
-          <w:sz w:val="22"/>
-          <w:szCs w:val="22"/>
-        </w:rPr>
-      </w:pPr>
-    </w:p>
-    <w:p>
-      <w:pPr>
-        <w:rPr>
-          <w:sz w:val="22"/>
-          <w:szCs w:val="22"/>
-        </w:rPr>
-      </w:pPr>
-      <w:r>
-        <w:rPr>
-          <w:sz w:val="22"/>
-          <w:szCs w:val="22"/>
-        </w:rPr>
-        <w:lastRenderedPageBreak/>
+        <w:t xml:space="preserve"> injured Orcs, “Any of you fuckers know how Bond takes his Martini?”</w:t>
+      </w:r>
+    </w:p>
+    <w:p>
+      <w:pPr>
+        <w:rPr>
+          <w:sz w:val="22"/>
+          <w:szCs w:val="22"/>
+        </w:rPr>
+      </w:pPr>
+    </w:p>
+    <w:p>
+      <w:pPr>
+        <w:rPr>
+          <w:sz w:val="22"/>
+          <w:szCs w:val="22"/>
+        </w:rPr>
+      </w:pPr>
+      <w:r>
+        <w:rPr>
+          <w:sz w:val="22"/>
+          <w:szCs w:val="22"/>
+        </w:rPr>
         <w:t>Well beyond his understanding, there was an unwritten rule of Chaos - with each question  Richter posed in The Land, multiverses were made and unmade.</w:t>
       </w:r>
     </w:p>
@@ -374,47 +270,46 @@
     <w:p>
       <w:pPr>
         <w:rPr>
-          <w:sz w:val="22"/>
-          <w:szCs w:val="22"/>
-        </w:rPr>
-      </w:pPr>
-      <w:r>
-        <w:rPr>
-          <w:sz w:val="22"/>
-          <w:szCs w:val="22"/>
-        </w:rPr>
-        <w:t>In the last moment, Richter asked of a group of 5 injured Orcs, “Any of you fuckers know how Bond takes his Martini?”</w:t>
-      </w:r>
-    </w:p>
-    <w:p>
-      <w:pPr>
-        <w:rPr>
-          <w:sz w:val="22"/>
-          <w:szCs w:val="22"/>
-        </w:rPr>
-      </w:pPr>
-    </w:p>
-    <w:p>
-      <w:pPr>
-        <w:rPr>
-          <w:b/>
-          <w:bCs/>
-          <w:i/>
-          <w:iCs/>
-          <w:sz w:val="22"/>
-          <w:szCs w:val="22"/>
-        </w:rPr>
-      </w:pPr>
-      <w:r>
-        <w:rPr>
-          <w:b/>
-          <w:bCs/>
-          <w:i/>
-          <w:iCs/>
-          <w:sz w:val="22"/>
-          <w:szCs w:val="22"/>
-        </w:rPr>
-        <w:t xml:space="preserve">And time halted… </w:t>
+          <w:b/>
+          <w:bCs/>
+          <w:i/>
+          <w:iCs/>
+          <w:sz w:val="22"/>
+          <w:szCs w:val="22"/>
+        </w:rPr>
+      </w:pPr>
+      <w:r>
+        <w:rPr>
+          <w:b/>
+          <w:bCs/>
+          <w:i/>
+          <w:iCs/>
+          <w:sz w:val="22"/>
+          <w:szCs w:val="22"/>
+        </w:rPr>
+        <w:t xml:space="preserve">And time </w:t>
+      </w:r>
+      <w:r>
+        <w:rPr>
+          <w:b/>
+          <w:bCs/>
+          <w:i/>
+          <w:iCs/>
+          <w:sz w:val="22"/>
+          <w:szCs w:val="22"/>
+        </w:rPr>
+        <w:t xml:space="preserve">jittered and </w:t>
+      </w:r>
+      <w:r>
+        <w:rPr>
+          <w:b/>
+          <w:bCs/>
+          <w:i/>
+          <w:iCs/>
+          <w:sz w:val="22"/>
+          <w:szCs w:val="22"/>
+        </w:rPr>
+        <w:t xml:space="preserve">halted… </w:t>
       </w:r>
       <w:r>
         <w:rPr>
@@ -524,42 +419,123 @@
           <w:sz w:val="22"/>
           <w:szCs w:val="22"/>
         </w:rPr>
-        <w:t xml:space="preserve"> a pregnant pause that’s a little too long… time stutters and seems to skip a beat… then, Pop!</w:t>
-      </w:r>
-    </w:p>
-    <w:p>
-      <w:pPr>
-        <w:rPr>
-          <w:b/>
-          <w:bCs/>
-          <w:i/>
-          <w:iCs/>
-          <w:sz w:val="22"/>
-          <w:szCs w:val="22"/>
-        </w:rPr>
-      </w:pPr>
-    </w:p>
-    <w:p>
-      <w:pPr>
-        <w:rPr>
-          <w:b/>
-          <w:bCs/>
-          <w:i/>
-          <w:iCs/>
-          <w:sz w:val="22"/>
-          <w:szCs w:val="22"/>
-        </w:rPr>
-      </w:pPr>
-      <w:r>
-        <w:rPr>
-          <w:b/>
-          <w:bCs/>
-          <w:i/>
-          <w:iCs/>
-          <w:sz w:val="22"/>
-          <w:szCs w:val="22"/>
-        </w:rPr>
-        <w:t xml:space="preserve">And, in another </w:t>
+        <w:t xml:space="preserve"> a pregnant pause </w:t>
+      </w:r>
+      <w:proofErr w:type="gramStart"/>
+      <w:r>
+        <w:rPr>
+          <w:b/>
+          <w:bCs/>
+          <w:i/>
+          <w:iCs/>
+          <w:sz w:val="22"/>
+          <w:szCs w:val="22"/>
+        </w:rPr>
+        <w:t>that’s</w:t>
+      </w:r>
+      <w:proofErr w:type="gramEnd"/>
+      <w:r>
+        <w:rPr>
+          <w:b/>
+          <w:bCs/>
+          <w:i/>
+          <w:iCs/>
+          <w:sz w:val="22"/>
+          <w:szCs w:val="22"/>
+        </w:rPr>
+        <w:t xml:space="preserve"> a little too long… time stutters and seems to skip a beat… then, Pop!</w:t>
+      </w:r>
+      <w:r>
+        <w:rPr>
+          <w:b/>
+          <w:bCs/>
+          <w:i/>
+          <w:iCs/>
+          <w:sz w:val="22"/>
+          <w:szCs w:val="22"/>
+        </w:rPr>
+        <w:t xml:space="preserve"> Time resumes </w:t>
+      </w:r>
+      <w:proofErr w:type="gramStart"/>
+      <w:r>
+        <w:rPr>
+          <w:b/>
+          <w:bCs/>
+          <w:i/>
+          <w:iCs/>
+          <w:sz w:val="22"/>
+          <w:szCs w:val="22"/>
+        </w:rPr>
+        <w:t>it’s</w:t>
+      </w:r>
+      <w:proofErr w:type="gramEnd"/>
+      <w:r>
+        <w:rPr>
+          <w:b/>
+          <w:bCs/>
+          <w:i/>
+          <w:iCs/>
+          <w:sz w:val="22"/>
+          <w:szCs w:val="22"/>
+        </w:rPr>
+        <w:t xml:space="preserve"> normal flow and pace.</w:t>
+      </w:r>
+    </w:p>
+    <w:p>
+      <w:pPr>
+        <w:rPr>
+          <w:b/>
+          <w:bCs/>
+          <w:i/>
+          <w:iCs/>
+          <w:sz w:val="22"/>
+          <w:szCs w:val="22"/>
+        </w:rPr>
+      </w:pPr>
+    </w:p>
+    <w:p>
+      <w:pPr>
+        <w:rPr>
+          <w:b/>
+          <w:bCs/>
+          <w:i/>
+          <w:iCs/>
+          <w:sz w:val="22"/>
+          <w:szCs w:val="22"/>
+        </w:rPr>
+      </w:pPr>
+      <w:r>
+        <w:rPr>
+          <w:b/>
+          <w:bCs/>
+          <w:i/>
+          <w:iCs/>
+          <w:sz w:val="22"/>
+          <w:szCs w:val="22"/>
+        </w:rPr>
+        <w:t>And, in</w:t>
+      </w:r>
+      <w:r>
+        <w:rPr>
+          <w:b/>
+          <w:bCs/>
+          <w:i/>
+          <w:iCs/>
+          <w:sz w:val="22"/>
+          <w:szCs w:val="22"/>
+        </w:rPr>
+        <w:t xml:space="preserve"> that time between time,</w:t>
+      </w:r>
+      <w:r>
+        <w:rPr>
+          <w:b/>
+          <w:bCs/>
+          <w:i/>
+          <w:iCs/>
+          <w:sz w:val="22"/>
+          <w:szCs w:val="22"/>
+        </w:rPr>
+        <w:t xml:space="preserve"> another </w:t>
       </w:r>
       <w:r>
         <w:rPr>
@@ -592,7 +568,42 @@
           <w:sz w:val="22"/>
           <w:szCs w:val="22"/>
         </w:rPr>
-        <w:t>y, another multiverse is born. We begin, 3 days hence…</w:t>
+        <w:t xml:space="preserve">y, another multiverse is born. </w:t>
+      </w:r>
+    </w:p>
+    <w:p>
+      <w:pPr>
+        <w:rPr>
+          <w:b/>
+          <w:bCs/>
+          <w:i/>
+          <w:iCs/>
+          <w:sz w:val="22"/>
+          <w:szCs w:val="22"/>
+        </w:rPr>
+      </w:pPr>
+    </w:p>
+    <w:p>
+      <w:pPr>
+        <w:rPr>
+          <w:b/>
+          <w:bCs/>
+          <w:i/>
+          <w:iCs/>
+          <w:sz w:val="22"/>
+          <w:szCs w:val="22"/>
+        </w:rPr>
+      </w:pPr>
+      <w:r>
+        <w:rPr>
+          <w:b/>
+          <w:bCs/>
+          <w:i/>
+          <w:iCs/>
+          <w:sz w:val="22"/>
+          <w:szCs w:val="22"/>
+        </w:rPr>
+        <w:t>We begin, 3 days hence…</w:t>
       </w:r>
     </w:p>
     <w:p>

</xml_diff>